<commit_message>
Lectura 4 y5 change en el docx
</commit_message>
<xml_diff>
--- a/Lecturas/Lectura4-5/Lectura 4-5 Diego Granados.docx
+++ b/Lecturas/Lectura4-5/Lectura 4-5 Diego Granados.docx
@@ -381,36 +381,32 @@
           <w:szCs w:val="24"/>
           <w:lang w:val="es-CR"/>
         </w:rPr>
-        <w:t xml:space="preserve"> es un mapa distribuido, persistente, multidimensional y ordenado. Cada </w:t>
-      </w:r>
-      <w:proofErr w:type="spellStart"/>
-      <w:r>
-        <w:rPr>
-          <w:sz w:val="24"/>
-          <w:szCs w:val="24"/>
-          <w:lang w:val="es-CR"/>
-        </w:rPr>
-        <w:t>map</w:t>
-      </w:r>
-      <w:proofErr w:type="spellEnd"/>
-      <w:r>
-        <w:rPr>
-          <w:sz w:val="24"/>
-          <w:szCs w:val="24"/>
-          <w:lang w:val="es-CR"/>
-        </w:rPr>
-        <w:t xml:space="preserve"> se indexa con una clave de fila, una clave de columna y la fecha y hora. Cada valor en el </w:t>
-      </w:r>
-      <w:proofErr w:type="spellStart"/>
-      <w:r>
-        <w:rPr>
-          <w:sz w:val="24"/>
-          <w:szCs w:val="24"/>
-          <w:lang w:val="es-CR"/>
-        </w:rPr>
-        <w:t>map</w:t>
-      </w:r>
-      <w:proofErr w:type="spellEnd"/>
+        <w:t xml:space="preserve"> es un mapa distribuido, persistente, multidimensional y ordenado. Cada map</w:t>
+      </w:r>
+      <w:r>
+        <w:rPr>
+          <w:sz w:val="24"/>
+          <w:szCs w:val="24"/>
+          <w:lang w:val="es-CR"/>
+        </w:rPr>
+        <w:t>a</w:t>
+      </w:r>
+      <w:r>
+        <w:rPr>
+          <w:sz w:val="24"/>
+          <w:szCs w:val="24"/>
+          <w:lang w:val="es-CR"/>
+        </w:rPr>
+        <w:t xml:space="preserve"> se indexa con una clave de fila, una clave de columna y la fecha y hora. Cada valor en el map</w:t>
+      </w:r>
+      <w:r>
+        <w:rPr>
+          <w:sz w:val="24"/>
+          <w:szCs w:val="24"/>
+          <w:lang w:val="es-CR"/>
+        </w:rPr>
+        <w:t>a</w:t>
+      </w:r>
       <w:r>
         <w:rPr>
           <w:sz w:val="24"/>
@@ -419,16 +415,14 @@
         </w:rPr>
         <w:t xml:space="preserve"> es un arreglo de bytes sin interpretar. Esto se diferencia a una base de datos SQL porque en la SQL, los valores almacenados </w:t>
       </w:r>
-      <w:proofErr w:type="gramStart"/>
-      <w:r>
-        <w:rPr>
-          <w:sz w:val="24"/>
-          <w:szCs w:val="24"/>
-          <w:lang w:val="es-CR"/>
-        </w:rPr>
-        <w:t>tienen que tener</w:t>
-      </w:r>
-      <w:proofErr w:type="gramEnd"/>
+      <w:r>
+        <w:rPr>
+          <w:sz w:val="24"/>
+          <w:szCs w:val="24"/>
+          <w:lang w:val="es-CR"/>
+        </w:rPr>
+        <w:t>deben tener</w:t>
+      </w:r>
       <w:r>
         <w:rPr>
           <w:sz w:val="24"/>
@@ -531,23 +525,21 @@
         </w:rPr>
         <w:t xml:space="preserve">Primero, </w:t>
       </w:r>
-      <w:proofErr w:type="spellStart"/>
-      <w:r>
-        <w:rPr>
-          <w:sz w:val="24"/>
-          <w:szCs w:val="24"/>
-          <w:lang w:val="es-CR"/>
-        </w:rPr>
-        <w:t>omo</w:t>
-      </w:r>
-      <w:proofErr w:type="spellEnd"/>
-      <w:r>
-        <w:rPr>
-          <w:sz w:val="24"/>
-          <w:szCs w:val="24"/>
-          <w:lang w:val="es-CR"/>
-        </w:rPr>
-        <w:t xml:space="preserve"> los valores se </w:t>
+      <w:r>
+        <w:rPr>
+          <w:sz w:val="24"/>
+          <w:szCs w:val="24"/>
+          <w:lang w:val="es-CR"/>
+        </w:rPr>
+        <w:t>c</w:t>
+      </w:r>
+      <w:r>
+        <w:rPr>
+          <w:sz w:val="24"/>
+          <w:szCs w:val="24"/>
+          <w:lang w:val="es-CR"/>
+        </w:rPr>
+        <w:t xml:space="preserve">omo los valores se </w:t>
       </w:r>
       <w:r>
         <w:rPr>

</xml_diff>